<commit_message>
Finished extracting facts from paper 1, 2 and compare with AI responses
</commit_message>
<xml_diff>
--- a/Performance Comparison of LLMs in Fact and Relationship Extraction.docx
+++ b/Performance Comparison of LLMs in Fact and Relationship Extraction.docx
@@ -161,6 +161,11 @@
               <w:t>P1</w:t>
             </w:r>
           </w:p>
+          <w:p>
+            <w:r>
+              <w:t>P2</w:t>
+            </w:r>
+          </w:p>
         </w:tc>
         <w:tc>
           <w:tcPr>
@@ -171,6 +176,11 @@
               <w:t>32</w:t>
             </w:r>
           </w:p>
+          <w:p>
+            <w:r>
+              <w:t>52</w:t>
+            </w:r>
+          </w:p>
         </w:tc>
         <w:tc>
           <w:tcPr>
@@ -181,6 +191,11 @@
               <w:t>15</w:t>
             </w:r>
           </w:p>
+          <w:p>
+            <w:r>
+              <w:t>39</w:t>
+            </w:r>
+          </w:p>
         </w:tc>
         <w:tc>
           <w:tcPr>
@@ -191,6 +206,11 @@
               <w:t>25</w:t>
             </w:r>
           </w:p>
+          <w:p>
+            <w:r>
+              <w:t>10</w:t>
+            </w:r>
+          </w:p>
         </w:tc>
         <w:tc>
           <w:tcPr>
@@ -199,6 +219,11 @@
           <w:p>
             <w:r>
               <w:t>62</w:t>
+            </w:r>
+          </w:p>
+          <w:p>
+            <w:r>
+              <w:t>20</w:t>
             </w:r>
           </w:p>
         </w:tc>
@@ -223,6 +248,11 @@
               <w:t>P1</w:t>
             </w:r>
           </w:p>
+          <w:p>
+            <w:r>
+              <w:t>P2</w:t>
+            </w:r>
+          </w:p>
         </w:tc>
         <w:tc>
           <w:tcPr>
@@ -233,6 +263,11 @@
               <w:t>90</w:t>
             </w:r>
           </w:p>
+          <w:p>
+            <w:r>
+              <w:t>208</w:t>
+            </w:r>
+          </w:p>
         </w:tc>
         <w:tc>
           <w:tcPr>
@@ -243,6 +278,11 @@
               <w:t>27</w:t>
             </w:r>
           </w:p>
+          <w:p>
+            <w:r>
+              <w:t>75</w:t>
+            </w:r>
+          </w:p>
         </w:tc>
         <w:tc>
           <w:tcPr>
@@ -253,6 +293,11 @@
               <w:t>78</w:t>
             </w:r>
           </w:p>
+          <w:p>
+            <w:r>
+              <w:t>34</w:t>
+            </w:r>
+          </w:p>
         </w:tc>
         <w:tc>
           <w:tcPr>
@@ -261,6 +306,11 @@
           <w:p>
             <w:r>
               <w:t>108</w:t>
+            </w:r>
+          </w:p>
+          <w:p>
+            <w:r>
+              <w:t>36</w:t>
             </w:r>
           </w:p>
         </w:tc>
@@ -285,6 +335,11 @@
               <w:t>P1</w:t>
             </w:r>
           </w:p>
+          <w:p>
+            <w:r>
+              <w:t>P2</w:t>
+            </w:r>
+          </w:p>
         </w:tc>
         <w:tc>
           <w:tcPr>
@@ -295,6 +350,11 @@
               <w:t>30</w:t>
             </w:r>
           </w:p>
+          <w:p>
+            <w:r>
+              <w:t>52</w:t>
+            </w:r>
+          </w:p>
         </w:tc>
         <w:tc>
           <w:tcPr>
@@ -305,6 +365,11 @@
               <w:t>15</w:t>
             </w:r>
           </w:p>
+          <w:p>
+            <w:r>
+              <w:t>39</w:t>
+            </w:r>
+          </w:p>
         </w:tc>
         <w:tc>
           <w:tcPr>
@@ -315,6 +380,11 @@
               <w:t>22</w:t>
             </w:r>
           </w:p>
+          <w:p>
+            <w:r>
+              <w:t>10</w:t>
+            </w:r>
+          </w:p>
         </w:tc>
         <w:tc>
           <w:tcPr>
@@ -323,6 +393,11 @@
           <w:p>
             <w:r>
               <w:t>62</w:t>
+            </w:r>
+          </w:p>
+          <w:p>
+            <w:r>
+              <w:t>11</w:t>
             </w:r>
           </w:p>
         </w:tc>

</xml_diff>

<commit_message>
Percentage calculated for paper 1, 2
</commit_message>
<xml_diff>
--- a/Performance Comparison of LLMs in Fact and Relationship Extraction.docx
+++ b/Performance Comparison of LLMs in Fact and Relationship Extraction.docx
@@ -20,9 +20,9 @@
       <w:tblGrid>
         <w:gridCol w:w="1545"/>
         <w:gridCol w:w="1499"/>
-        <w:gridCol w:w="1502"/>
-        <w:gridCol w:w="1506"/>
-        <w:gridCol w:w="1456"/>
+        <w:gridCol w:w="1346"/>
+        <w:gridCol w:w="1559"/>
+        <w:gridCol w:w="1559"/>
         <w:gridCol w:w="1559"/>
       </w:tblGrid>
       <w:tr>
@@ -62,7 +62,7 @@
         </w:tc>
         <w:tc>
           <w:tcPr>
-            <w:tcW w:w="1502" w:type="dxa"/>
+            <w:tcW w:w="1346" w:type="dxa"/>
           </w:tcPr>
           <w:p>
             <w:pPr>
@@ -82,7 +82,7 @@
         </w:tc>
         <w:tc>
           <w:tcPr>
-            <w:tcW w:w="1506" w:type="dxa"/>
+            <w:tcW w:w="1559" w:type="dxa"/>
           </w:tcPr>
           <w:p>
             <w:pPr>
@@ -102,7 +102,7 @@
         </w:tc>
         <w:tc>
           <w:tcPr>
-            <w:tcW w:w="1456" w:type="dxa"/>
+            <w:tcW w:w="1559" w:type="dxa"/>
           </w:tcPr>
           <w:p>
             <w:pPr>
@@ -169,7 +169,7 @@
         </w:tc>
         <w:tc>
           <w:tcPr>
-            <w:tcW w:w="1502" w:type="dxa"/>
+            <w:tcW w:w="1346" w:type="dxa"/>
           </w:tcPr>
           <w:p>
             <w:r>
@@ -184,7 +184,7 @@
         </w:tc>
         <w:tc>
           <w:tcPr>
-            <w:tcW w:w="1506" w:type="dxa"/>
+            <w:tcW w:w="1559" w:type="dxa"/>
           </w:tcPr>
           <w:p>
             <w:r>
@@ -193,13 +193,13 @@
           </w:p>
           <w:p>
             <w:r>
-              <w:t>39</w:t>
-            </w:r>
-          </w:p>
-        </w:tc>
-        <w:tc>
-          <w:tcPr>
-            <w:tcW w:w="1456" w:type="dxa"/>
+              <w:t>15</w:t>
+            </w:r>
+          </w:p>
+        </w:tc>
+        <w:tc>
+          <w:tcPr>
+            <w:tcW w:w="1559" w:type="dxa"/>
           </w:tcPr>
           <w:p>
             <w:r>
@@ -223,7 +223,10 @@
           </w:p>
           <w:p>
             <w:r>
-              <w:t>20</w:t>
+              <w:t>2</w:t>
+            </w:r>
+            <w:r>
+              <w:t>7</w:t>
             </w:r>
           </w:p>
         </w:tc>
@@ -256,7 +259,7 @@
         </w:tc>
         <w:tc>
           <w:tcPr>
-            <w:tcW w:w="1502" w:type="dxa"/>
+            <w:tcW w:w="1346" w:type="dxa"/>
           </w:tcPr>
           <w:p>
             <w:r>
@@ -271,7 +274,7 @@
         </w:tc>
         <w:tc>
           <w:tcPr>
-            <w:tcW w:w="1506" w:type="dxa"/>
+            <w:tcW w:w="1559" w:type="dxa"/>
           </w:tcPr>
           <w:p>
             <w:r>
@@ -280,13 +283,16 @@
           </w:p>
           <w:p>
             <w:r>
-              <w:t>75</w:t>
-            </w:r>
-          </w:p>
-        </w:tc>
-        <w:tc>
-          <w:tcPr>
-            <w:tcW w:w="1456" w:type="dxa"/>
+              <w:t>7</w:t>
+            </w:r>
+            <w:r>
+              <w:t>8</w:t>
+            </w:r>
+          </w:p>
+        </w:tc>
+        <w:tc>
+          <w:tcPr>
+            <w:tcW w:w="1559" w:type="dxa"/>
           </w:tcPr>
           <w:p>
             <w:r>
@@ -295,7 +301,10 @@
           </w:p>
           <w:p>
             <w:r>
-              <w:t>34</w:t>
+              <w:t>3</w:t>
+            </w:r>
+            <w:r>
+              <w:t>6</w:t>
             </w:r>
           </w:p>
         </w:tc>
@@ -310,7 +319,7 @@
           </w:p>
           <w:p>
             <w:r>
-              <w:t>36</w:t>
+              <w:t>28</w:t>
             </w:r>
           </w:p>
         </w:tc>
@@ -343,7 +352,7 @@
         </w:tc>
         <w:tc>
           <w:tcPr>
-            <w:tcW w:w="1502" w:type="dxa"/>
+            <w:tcW w:w="1346" w:type="dxa"/>
           </w:tcPr>
           <w:p>
             <w:r>
@@ -358,7 +367,7 @@
         </w:tc>
         <w:tc>
           <w:tcPr>
-            <w:tcW w:w="1506" w:type="dxa"/>
+            <w:tcW w:w="1559" w:type="dxa"/>
           </w:tcPr>
           <w:p>
             <w:r>
@@ -367,13 +376,16 @@
           </w:p>
           <w:p>
             <w:r>
-              <w:t>39</w:t>
-            </w:r>
-          </w:p>
-        </w:tc>
-        <w:tc>
-          <w:tcPr>
-            <w:tcW w:w="1456" w:type="dxa"/>
+              <w:t>2</w:t>
+            </w:r>
+            <w:r>
+              <w:t>9</w:t>
+            </w:r>
+          </w:p>
+        </w:tc>
+        <w:tc>
+          <w:tcPr>
+            <w:tcW w:w="1559" w:type="dxa"/>
           </w:tcPr>
           <w:p>
             <w:r>
@@ -397,7 +409,304 @@
           </w:p>
           <w:p>
             <w:r>
+              <w:t>27</w:t>
+            </w:r>
+          </w:p>
+        </w:tc>
+      </w:tr>
+      <w:tr>
+        <w:tc>
+          <w:tcPr>
+            <w:tcW w:w="1545" w:type="dxa"/>
+          </w:tcPr>
+          <w:p>
+            <w:r>
+              <w:t xml:space="preserve">Matching facts with manual </w:t>
+            </w:r>
+          </w:p>
+        </w:tc>
+        <w:tc>
+          <w:tcPr>
+            <w:tcW w:w="1499" w:type="dxa"/>
+          </w:tcPr>
+          <w:p>
+            <w:r>
+              <w:t>P1</w:t>
+            </w:r>
+          </w:p>
+          <w:p>
+            <w:r>
+              <w:t>P2</w:t>
+            </w:r>
+          </w:p>
+        </w:tc>
+        <w:tc>
+          <w:tcPr>
+            <w:tcW w:w="1346" w:type="dxa"/>
+          </w:tcPr>
+          <w:p/>
+        </w:tc>
+        <w:tc>
+          <w:tcPr>
+            <w:tcW w:w="1559" w:type="dxa"/>
+          </w:tcPr>
+          <w:p>
+            <w:r>
+              <w:t>2</w:t>
+            </w:r>
+            <w:r>
+              <w:t xml:space="preserve"> (6.25%)</w:t>
+            </w:r>
+          </w:p>
+          <w:p>
+            <w:r>
+              <w:t>3 (5.80%)</w:t>
+            </w:r>
+          </w:p>
+        </w:tc>
+        <w:tc>
+          <w:tcPr>
+            <w:tcW w:w="1559" w:type="dxa"/>
+          </w:tcPr>
+          <w:p>
+            <w:r>
               <w:t>11</w:t>
+            </w:r>
+            <w:r>
+              <w:t xml:space="preserve"> (34.38%)</w:t>
+            </w:r>
+          </w:p>
+          <w:p>
+            <w:r>
+              <w:t>1</w:t>
+            </w:r>
+            <w:r>
+              <w:t xml:space="preserve"> (1.92%)</w:t>
+            </w:r>
+          </w:p>
+        </w:tc>
+        <w:tc>
+          <w:tcPr>
+            <w:tcW w:w="1559" w:type="dxa"/>
+          </w:tcPr>
+          <w:p>
+            <w:r>
+              <w:t>11</w:t>
+            </w:r>
+            <w:r>
+              <w:t xml:space="preserve"> (34.38%)</w:t>
+            </w:r>
+          </w:p>
+          <w:p>
+            <w:r>
+              <w:t>4</w:t>
+            </w:r>
+            <w:r>
+              <w:t xml:space="preserve"> (7.69%)</w:t>
+            </w:r>
+          </w:p>
+        </w:tc>
+      </w:tr>
+      <w:tr>
+        <w:tc>
+          <w:tcPr>
+            <w:tcW w:w="1545" w:type="dxa"/>
+          </w:tcPr>
+          <w:p>
+            <w:r>
+              <w:t>Missed facts compared to manual</w:t>
+            </w:r>
+          </w:p>
+        </w:tc>
+        <w:tc>
+          <w:tcPr>
+            <w:tcW w:w="1499" w:type="dxa"/>
+          </w:tcPr>
+          <w:p>
+            <w:r>
+              <w:t>P1</w:t>
+            </w:r>
+          </w:p>
+          <w:p>
+            <w:r>
+              <w:t>P2</w:t>
+            </w:r>
+          </w:p>
+        </w:tc>
+        <w:tc>
+          <w:tcPr>
+            <w:tcW w:w="1346" w:type="dxa"/>
+          </w:tcPr>
+          <w:p/>
+        </w:tc>
+        <w:tc>
+          <w:tcPr>
+            <w:tcW w:w="1559" w:type="dxa"/>
+          </w:tcPr>
+          <w:p>
+            <w:r>
+              <w:t>30</w:t>
+            </w:r>
+            <w:r>
+              <w:t xml:space="preserve"> (</w:t>
+            </w:r>
+            <w:r>
+              <w:t>93.75%</w:t>
+            </w:r>
+            <w:r>
+              <w:t>)</w:t>
+            </w:r>
+          </w:p>
+          <w:p>
+            <w:r>
+              <w:t>49</w:t>
+            </w:r>
+            <w:r>
+              <w:t xml:space="preserve"> (94.23%)</w:t>
+            </w:r>
+          </w:p>
+        </w:tc>
+        <w:tc>
+          <w:tcPr>
+            <w:tcW w:w="1559" w:type="dxa"/>
+          </w:tcPr>
+          <w:p>
+            <w:r>
+              <w:t>21</w:t>
+            </w:r>
+            <w:r>
+              <w:t xml:space="preserve"> (</w:t>
+            </w:r>
+            <w:r>
+              <w:t>65.63%)</w:t>
+            </w:r>
+          </w:p>
+          <w:p>
+            <w:r>
+              <w:t>51 (98.08%)</w:t>
+            </w:r>
+          </w:p>
+        </w:tc>
+        <w:tc>
+          <w:tcPr>
+            <w:tcW w:w="1559" w:type="dxa"/>
+          </w:tcPr>
+          <w:p>
+            <w:r>
+              <w:t>22</w:t>
+            </w:r>
+            <w:r>
+              <w:t xml:space="preserve"> (68.75%)</w:t>
+            </w:r>
+          </w:p>
+          <w:p>
+            <w:r>
+              <w:t>4</w:t>
+            </w:r>
+            <w:r>
+              <w:t>8</w:t>
+            </w:r>
+            <w:r>
+              <w:t xml:space="preserve"> (92.31%)</w:t>
+            </w:r>
+          </w:p>
+        </w:tc>
+      </w:tr>
+      <w:tr>
+        <w:tc>
+          <w:tcPr>
+            <w:tcW w:w="1545" w:type="dxa"/>
+          </w:tcPr>
+          <w:p>
+            <w:r>
+              <w:t>Hallucinated /incorrect</w:t>
+            </w:r>
+          </w:p>
+        </w:tc>
+        <w:tc>
+          <w:tcPr>
+            <w:tcW w:w="1499" w:type="dxa"/>
+          </w:tcPr>
+          <w:p>
+            <w:r>
+              <w:t>P1</w:t>
+            </w:r>
+          </w:p>
+          <w:p>
+            <w:r>
+              <w:t>P2</w:t>
+            </w:r>
+          </w:p>
+        </w:tc>
+        <w:tc>
+          <w:tcPr>
+            <w:tcW w:w="1346" w:type="dxa"/>
+          </w:tcPr>
+          <w:p/>
+        </w:tc>
+        <w:tc>
+          <w:tcPr>
+            <w:tcW w:w="1559" w:type="dxa"/>
+          </w:tcPr>
+          <w:p>
+            <w:r>
+              <w:t>11</w:t>
+            </w:r>
+            <w:r>
+              <w:t xml:space="preserve"> (34.38%)</w:t>
+            </w:r>
+          </w:p>
+          <w:p>
+            <w:r>
+              <w:t>2</w:t>
+            </w:r>
+            <w:r>
+              <w:t xml:space="preserve"> (</w:t>
+            </w:r>
+            <w:r>
+              <w:t>3.85%)</w:t>
+            </w:r>
+          </w:p>
+        </w:tc>
+        <w:tc>
+          <w:tcPr>
+            <w:tcW w:w="1559" w:type="dxa"/>
+          </w:tcPr>
+          <w:p>
+            <w:r>
+              <w:t>3</w:t>
+            </w:r>
+            <w:r>
+              <w:t xml:space="preserve"> (9.375%)</w:t>
+            </w:r>
+          </w:p>
+          <w:p>
+            <w:r>
+              <w:t>9</w:t>
+            </w:r>
+            <w:r>
+              <w:t xml:space="preserve"> (17.31%)</w:t>
+            </w:r>
+          </w:p>
+        </w:tc>
+        <w:tc>
+          <w:tcPr>
+            <w:tcW w:w="1559" w:type="dxa"/>
+          </w:tcPr>
+          <w:p>
+            <w:r>
+              <w:t>0</w:t>
+            </w:r>
+            <w:r>
+              <w:t xml:space="preserve"> (0%)</w:t>
+            </w:r>
+          </w:p>
+          <w:p>
+            <w:r>
+              <w:t>0</w:t>
+            </w:r>
+            <w:r>
+              <w:t xml:space="preserve"> (0%)</w:t>
             </w:r>
           </w:p>
         </w:tc>

</xml_diff>

<commit_message>
Paper 3: Fact Extraction and manual comparison
</commit_message>
<xml_diff>
--- a/Performance Comparison of LLMs in Fact and Relationship Extraction.docx
+++ b/Performance Comparison of LLMs in Fact and Relationship Extraction.docx
@@ -713,6 +713,22 @@
       </w:tr>
     </w:tbl>
     <w:p/>
+    <w:p>
+      <w:r>
+        <w:t xml:space="preserve">Paper 1: </w:t>
+      </w:r>
+      <w:r>
+        <w:t>Diversity of fishing gears and crafts used for harvesting the Asian seabass, Lates calcarifer along the Bay of Bengal, Bangladesh coast</w:t>
+      </w:r>
+    </w:p>
+    <w:p>
+      <w:r>
+        <w:t xml:space="preserve">Paper 2: </w:t>
+      </w:r>
+      <w:r>
+        <w:t>Fishing Gears and Practices in the Bukbhora Oxbow Lake: Implications for Biodiversity Conservation in South-west Bangladesh</w:t>
+      </w:r>
+    </w:p>
     <w:sectPr>
       <w:pgSz w:w="11907" w:h="16840" w:code="9"/>
       <w:pgMar w:top="1134" w:right="1134" w:bottom="1134" w:left="1701" w:header="720" w:footer="720" w:gutter="0"/>

</xml_diff>

<commit_message>
Unrelated research methodologies are removed
</commit_message>
<xml_diff>
--- a/Performance Comparison of LLMs in Fact and Relationship Extraction.docx
+++ b/Performance Comparison of LLMs in Fact and Relationship Extraction.docx
@@ -10,7 +10,6 @@
         <w:t xml:space="preserve">Performance Comparison of LLMs in Fact and Relationship Extraction </w:t>
       </w:r>
     </w:p>
-    <w:p/>
     <w:tbl>
       <w:tblPr>
         <w:tblStyle w:val="TableGrid"/>
@@ -166,6 +165,16 @@
               <w:t>P2</w:t>
             </w:r>
           </w:p>
+          <w:p>
+            <w:r>
+              <w:t>P3</w:t>
+            </w:r>
+          </w:p>
+          <w:p>
+            <w:r>
+              <w:t>P4</w:t>
+            </w:r>
+          </w:p>
         </w:tc>
         <w:tc>
           <w:tcPr>
@@ -178,7 +187,17 @@
           </w:p>
           <w:p>
             <w:r>
-              <w:t>52</w:t>
+              <w:t>46</w:t>
+            </w:r>
+          </w:p>
+          <w:p>
+            <w:r>
+              <w:t>66</w:t>
+            </w:r>
+          </w:p>
+          <w:p>
+            <w:r>
+              <w:t>21</w:t>
             </w:r>
           </w:p>
         </w:tc>
@@ -196,6 +215,11 @@
               <w:t>15</w:t>
             </w:r>
           </w:p>
+          <w:p>
+            <w:r>
+              <w:t>70</w:t>
+            </w:r>
+          </w:p>
         </w:tc>
         <w:tc>
           <w:tcPr>
@@ -211,6 +235,11 @@
               <w:t>10</w:t>
             </w:r>
           </w:p>
+          <w:p>
+            <w:r>
+              <w:t>15</w:t>
+            </w:r>
+          </w:p>
         </w:tc>
         <w:tc>
           <w:tcPr>
@@ -227,6 +256,11 @@
             </w:r>
             <w:r>
               <w:t>7</w:t>
+            </w:r>
+          </w:p>
+          <w:p>
+            <w:r>
+              <w:t>73</w:t>
             </w:r>
           </w:p>
         </w:tc>
@@ -256,6 +290,16 @@
               <w:t>P2</w:t>
             </w:r>
           </w:p>
+          <w:p>
+            <w:r>
+              <w:t>P3</w:t>
+            </w:r>
+          </w:p>
+          <w:p>
+            <w:r>
+              <w:t>P4</w:t>
+            </w:r>
+          </w:p>
         </w:tc>
         <w:tc>
           <w:tcPr>
@@ -268,7 +312,20 @@
           </w:p>
           <w:p>
             <w:r>
-              <w:t>208</w:t>
+              <w:t>188</w:t>
+            </w:r>
+          </w:p>
+          <w:p>
+            <w:r>
+              <w:t>2</w:t>
+            </w:r>
+            <w:r>
+              <w:t>68</w:t>
+            </w:r>
+          </w:p>
+          <w:p>
+            <w:r>
+              <w:t>59</w:t>
             </w:r>
           </w:p>
         </w:tc>
@@ -289,6 +346,11 @@
               <w:t>8</w:t>
             </w:r>
           </w:p>
+          <w:p>
+            <w:r>
+              <w:t>154</w:t>
+            </w:r>
+          </w:p>
         </w:tc>
         <w:tc>
           <w:tcPr>
@@ -307,6 +369,11 @@
               <w:t>6</w:t>
             </w:r>
           </w:p>
+          <w:p>
+            <w:r>
+              <w:t>56</w:t>
+            </w:r>
+          </w:p>
         </w:tc>
         <w:tc>
           <w:tcPr>
@@ -320,6 +387,11 @@
           <w:p>
             <w:r>
               <w:t>28</w:t>
+            </w:r>
+          </w:p>
+          <w:p>
+            <w:r>
+              <w:t>108</w:t>
             </w:r>
           </w:p>
         </w:tc>
@@ -349,6 +421,16 @@
               <w:t>P2</w:t>
             </w:r>
           </w:p>
+          <w:p>
+            <w:r>
+              <w:t>P3</w:t>
+            </w:r>
+          </w:p>
+          <w:p>
+            <w:r>
+              <w:t>P4</w:t>
+            </w:r>
+          </w:p>
         </w:tc>
         <w:tc>
           <w:tcPr>
@@ -361,55 +443,80 @@
           </w:p>
           <w:p>
             <w:r>
+              <w:t>67</w:t>
+            </w:r>
+          </w:p>
+          <w:p>
+            <w:r>
+              <w:t>74</w:t>
+            </w:r>
+          </w:p>
+          <w:p>
+            <w:r>
+              <w:t>21</w:t>
+            </w:r>
+          </w:p>
+        </w:tc>
+        <w:tc>
+          <w:tcPr>
+            <w:tcW w:w="1559" w:type="dxa"/>
+          </w:tcPr>
+          <w:p>
+            <w:r>
+              <w:t>15</w:t>
+            </w:r>
+          </w:p>
+          <w:p>
+            <w:r>
+              <w:t>2</w:t>
+            </w:r>
+            <w:r>
+              <w:t>9</w:t>
+            </w:r>
+          </w:p>
+          <w:p>
+            <w:r>
+              <w:t>102</w:t>
+            </w:r>
+          </w:p>
+        </w:tc>
+        <w:tc>
+          <w:tcPr>
+            <w:tcW w:w="1559" w:type="dxa"/>
+          </w:tcPr>
+          <w:p>
+            <w:r>
+              <w:t>22</w:t>
+            </w:r>
+          </w:p>
+          <w:p>
+            <w:r>
+              <w:t>10</w:t>
+            </w:r>
+          </w:p>
+          <w:p>
+            <w:r>
+              <w:t>15</w:t>
+            </w:r>
+          </w:p>
+        </w:tc>
+        <w:tc>
+          <w:tcPr>
+            <w:tcW w:w="1559" w:type="dxa"/>
+          </w:tcPr>
+          <w:p>
+            <w:r>
+              <w:t>62</w:t>
+            </w:r>
+          </w:p>
+          <w:p>
+            <w:r>
+              <w:t>27</w:t>
+            </w:r>
+          </w:p>
+          <w:p>
+            <w:r>
               <w:t>52</w:t>
-            </w:r>
-          </w:p>
-        </w:tc>
-        <w:tc>
-          <w:tcPr>
-            <w:tcW w:w="1559" w:type="dxa"/>
-          </w:tcPr>
-          <w:p>
-            <w:r>
-              <w:t>15</w:t>
-            </w:r>
-          </w:p>
-          <w:p>
-            <w:r>
-              <w:t>2</w:t>
-            </w:r>
-            <w:r>
-              <w:t>9</w:t>
-            </w:r>
-          </w:p>
-        </w:tc>
-        <w:tc>
-          <w:tcPr>
-            <w:tcW w:w="1559" w:type="dxa"/>
-          </w:tcPr>
-          <w:p>
-            <w:r>
-              <w:t>22</w:t>
-            </w:r>
-          </w:p>
-          <w:p>
-            <w:r>
-              <w:t>10</w:t>
-            </w:r>
-          </w:p>
-        </w:tc>
-        <w:tc>
-          <w:tcPr>
-            <w:tcW w:w="1559" w:type="dxa"/>
-          </w:tcPr>
-          <w:p>
-            <w:r>
-              <w:t>62</w:t>
-            </w:r>
-          </w:p>
-          <w:p>
-            <w:r>
-              <w:t>27</w:t>
             </w:r>
           </w:p>
         </w:tc>
@@ -439,6 +546,11 @@
               <w:t>P2</w:t>
             </w:r>
           </w:p>
+          <w:p>
+            <w:r>
+              <w:t>P3</w:t>
+            </w:r>
+          </w:p>
         </w:tc>
         <w:tc>
           <w:tcPr>
@@ -460,7 +572,27 @@
           </w:p>
           <w:p>
             <w:r>
-              <w:t>3 (5.80%)</w:t>
+              <w:t>3 (</w:t>
+            </w:r>
+            <w:r>
+              <w:t>6.52</w:t>
+            </w:r>
+            <w:r>
+              <w:t>%)</w:t>
+            </w:r>
+          </w:p>
+          <w:p>
+            <w:r>
+              <w:t>59</w:t>
+            </w:r>
+            <w:r>
+              <w:t xml:space="preserve"> (</w:t>
+            </w:r>
+            <w:r>
+              <w:t>89.39</w:t>
+            </w:r>
+            <w:r>
+              <w:t>%)</w:t>
             </w:r>
           </w:p>
         </w:tc>
@@ -481,7 +613,24 @@
               <w:t>1</w:t>
             </w:r>
             <w:r>
-              <w:t xml:space="preserve"> (1.92%)</w:t>
+              <w:t xml:space="preserve"> (</w:t>
+            </w:r>
+            <w:r>
+              <w:t>2.17</w:t>
+            </w:r>
+            <w:r>
+              <w:t>%)</w:t>
+            </w:r>
+          </w:p>
+          <w:p>
+            <w:r>
+              <w:t>11 (1</w:t>
+            </w:r>
+            <w:r>
+              <w:t>6.67</w:t>
+            </w:r>
+            <w:r>
+              <w:t>%)</w:t>
             </w:r>
           </w:p>
         </w:tc>
@@ -502,7 +651,27 @@
               <w:t>4</w:t>
             </w:r>
             <w:r>
-              <w:t xml:space="preserve"> (7.69%)</w:t>
+              <w:t xml:space="preserve"> (</w:t>
+            </w:r>
+            <w:r>
+              <w:t>8.70</w:t>
+            </w:r>
+            <w:r>
+              <w:t>%)</w:t>
+            </w:r>
+          </w:p>
+          <w:p>
+            <w:r>
+              <w:t>57</w:t>
+            </w:r>
+            <w:r>
+              <w:t xml:space="preserve"> (</w:t>
+            </w:r>
+            <w:r>
+              <w:t>86.36</w:t>
+            </w:r>
+            <w:r>
+              <w:t>%)</w:t>
             </w:r>
           </w:p>
         </w:tc>
@@ -532,6 +701,11 @@
               <w:t>P2</w:t>
             </w:r>
           </w:p>
+          <w:p>
+            <w:r>
+              <w:t>P3</w:t>
+            </w:r>
+          </w:p>
         </w:tc>
         <w:tc>
           <w:tcPr>
@@ -559,10 +733,30 @@
           </w:p>
           <w:p>
             <w:r>
-              <w:t>49</w:t>
-            </w:r>
-            <w:r>
-              <w:t xml:space="preserve"> (94.23%)</w:t>
+              <w:t>4</w:t>
+            </w:r>
+            <w:r>
+              <w:t>3</w:t>
+            </w:r>
+            <w:r>
+              <w:t xml:space="preserve"> (9</w:t>
+            </w:r>
+            <w:r>
+              <w:t>3.48</w:t>
+            </w:r>
+            <w:r>
+              <w:t>%)</w:t>
+            </w:r>
+          </w:p>
+          <w:p>
+            <w:r>
+              <w:t>7 (</w:t>
+            </w:r>
+            <w:r>
+              <w:t>10.61</w:t>
+            </w:r>
+            <w:r>
+              <w:t>%)</w:t>
             </w:r>
           </w:p>
         </w:tc>
@@ -583,7 +777,30 @@
           </w:p>
           <w:p>
             <w:r>
-              <w:t>51 (98.08%)</w:t>
+              <w:t>45</w:t>
+            </w:r>
+            <w:r>
+              <w:t xml:space="preserve"> (</w:t>
+            </w:r>
+            <w:r>
+              <w:t>97.83</w:t>
+            </w:r>
+            <w:r>
+              <w:t>%)</w:t>
+            </w:r>
+          </w:p>
+          <w:p>
+            <w:r>
+              <w:t>55</w:t>
+            </w:r>
+            <w:r>
+              <w:t xml:space="preserve"> (</w:t>
+            </w:r>
+            <w:r>
+              <w:t>83.33</w:t>
+            </w:r>
+            <w:r>
+              <w:t>%)</w:t>
             </w:r>
           </w:p>
         </w:tc>
@@ -604,10 +821,33 @@
               <w:t>4</w:t>
             </w:r>
             <w:r>
-              <w:t>8</w:t>
-            </w:r>
-            <w:r>
-              <w:t xml:space="preserve"> (92.31%)</w:t>
+              <w:t>2</w:t>
+            </w:r>
+            <w:r>
+              <w:t xml:space="preserve"> (9</w:t>
+            </w:r>
+            <w:r>
+              <w:t>1</w:t>
+            </w:r>
+            <w:r>
+              <w:t>.3</w:t>
+            </w:r>
+            <w:r>
+              <w:t>0</w:t>
+            </w:r>
+            <w:r>
+              <w:t>%)</w:t>
+            </w:r>
+          </w:p>
+          <w:p>
+            <w:r>
+              <w:t>9 (1</w:t>
+            </w:r>
+            <w:r>
+              <w:t>3.64</w:t>
+            </w:r>
+            <w:r>
+              <w:t>%)</w:t>
             </w:r>
           </w:p>
         </w:tc>
@@ -619,6 +859,7 @@
           </w:tcPr>
           <w:p>
             <w:r>
+              <w:lastRenderedPageBreak/>
               <w:t>Hallucinated /incorrect</w:t>
             </w:r>
           </w:p>
@@ -637,6 +878,11 @@
               <w:t>P2</w:t>
             </w:r>
           </w:p>
+          <w:p>
+            <w:r>
+              <w:t>P3</w:t>
+            </w:r>
+          </w:p>
         </w:tc>
         <w:tc>
           <w:tcPr>
@@ -664,7 +910,21 @@
               <w:t xml:space="preserve"> (</w:t>
             </w:r>
             <w:r>
-              <w:t>3.85%)</w:t>
+              <w:t>4.35</w:t>
+            </w:r>
+            <w:r>
+              <w:t>%)</w:t>
+            </w:r>
+          </w:p>
+          <w:p>
+            <w:r>
+              <w:t>2 (</w:t>
+            </w:r>
+            <w:r>
+              <w:t>3.03</w:t>
+            </w:r>
+            <w:r>
+              <w:t>%)</w:t>
             </w:r>
           </w:p>
         </w:tc>
@@ -685,7 +945,24 @@
               <w:t>9</w:t>
             </w:r>
             <w:r>
-              <w:t xml:space="preserve"> (17.31%)</w:t>
+              <w:t xml:space="preserve"> (</w:t>
+            </w:r>
+            <w:r>
+              <w:t>19.57</w:t>
+            </w:r>
+            <w:r>
+              <w:t>%)</w:t>
+            </w:r>
+          </w:p>
+          <w:p>
+            <w:r>
+              <w:t>2 (</w:t>
+            </w:r>
+            <w:r>
+              <w:t>3.03</w:t>
+            </w:r>
+            <w:r>
+              <w:t>%)</w:t>
             </w:r>
           </w:p>
         </w:tc>
@@ -707,6 +984,11 @@
             </w:r>
             <w:r>
               <w:t xml:space="preserve"> (0%)</w:t>
+            </w:r>
+          </w:p>
+          <w:p>
+            <w:r>
+              <w:t>0 (0%)</w:t>
             </w:r>
           </w:p>
         </w:tc>
@@ -727,6 +1009,22 @@
       </w:r>
       <w:r>
         <w:t>Fishing Gears and Practices in the Bukbhora Oxbow Lake: Implications for Biodiversity Conservation in South-west Bangladesh</w:t>
+      </w:r>
+    </w:p>
+    <w:p>
+      <w:r>
+        <w:t xml:space="preserve">Paper 3: </w:t>
+      </w:r>
+      <w:r>
+        <w:t>When hazards become disasters: Coastal fishing communities in Bangladesh</w:t>
+      </w:r>
+    </w:p>
+    <w:p>
+      <w:r>
+        <w:t xml:space="preserve">Paper 4: </w:t>
+      </w:r>
+      <w:r>
+        <w:t>Small in Scale, Big in Contributions: Advancing Knowledge of Small-Scale Fisheries in Bangladesh</w:t>
       </w:r>
     </w:p>
     <w:sectPr>

</xml_diff>